<commit_message>
Add cases into word
</commit_message>
<xml_diff>
--- a/Informe Ricardo Ivan Valdes Rodriguez C411.docx
+++ b/Informe Ricardo Ivan Valdes Rodriguez C411.docx
@@ -25,7 +25,7 @@
                 <wp:positionV relativeFrom="margin">
                   <wp:align>top</wp:align>
                 </wp:positionV>
-                <wp:extent cx="3658235" cy="5487035"/>
+                <wp:extent cx="3658870" cy="5487670"/>
                 <wp:effectExtent l="266700" t="266700" r="266700" b="285750"/>
                 <wp:wrapSquare wrapText="bothSides"/>
                 <wp:docPr id="1" name="Imagen 1"/>
@@ -43,7 +43,7 @@
                       <pic:spPr>
                         <a:xfrm>
                           <a:off x="0" y="0"/>
-                          <a:ext cx="3657600" cy="5486400"/>
+                          <a:ext cx="3658320" cy="5487120"/>
                         </a:xfrm>
                         <a:prstGeom prst="rect">
                           <a:avLst/>
@@ -101,7 +101,7 @@
                 <v:path o:extrusionok="f" gradientshapeok="t" o:connecttype="rect"/>
                 <o:lock v:ext="edit" aspectratio="t"/>
               </v:shapetype>
-              <v:shape id="shape_0" ID="Imagen 1" stroked="t" style="position:absolute;margin-left:74.45pt;margin-top:21pt;width:287.95pt;height:431.95pt;mso-position-horizontal:center;mso-position-horizontal-relative:margin;mso-position-vertical:top;mso-position-vertical-relative:margin" type="shapetype_75">
+              <v:shape id="shape_0" ID="Imagen 1" stroked="t" style="position:absolute;margin-left:74.4pt;margin-top:21pt;width:288pt;height:432pt;mso-position-horizontal:center;mso-position-horizontal-relative:margin;mso-position-vertical:top;mso-position-vertical-relative:margin" type="shapetype_75">
                 <v:imagedata r:id="rId2" o:detectmouseclick="t"/>
                 <w10:wrap type="none"/>
                 <v:stroke color="white" weight="254160" joinstyle="round" endcap="flat"/>
@@ -159,50 +159,15 @@
                           <w:p>
                             <w:pPr>
                               <w:pStyle w:val="Informacindecontacto"/>
-                              <w:rPr>
-                                <w:color w:val="000000"/>
-                              </w:rPr>
+                              <w:rPr/>
                             </w:pPr>
-                            <w:sdt>
-                              <w:sdtPr>
-                                <w:alias w:val="Nombre"/>
-                              </w:sdtPr>
-                              <w:sdtContent>
-                                <w:r>
-                                  <w:rPr>
-                                    <w:color w:val="000000"/>
-                                    <w:lang w:val="es-ES_tradnl"/>
-                                  </w:rPr>
-                                  <w:t xml:space="preserve">Ricardo </w:t>
-                                </w:r>
-                                <w:r>
-                                  <w:rPr>
-                                    <w:color w:val="000000"/>
-                                    <w:lang w:val="es-ES_tradnl"/>
-                                  </w:rPr>
-                                  <w:t>Ivan Valdes Rodrguez</w:t>
-                                </w:r>
-                              </w:sdtContent>
-                            </w:sdt>
                             <w:r>
                               <w:rPr>
                                 <w:color w:val="000000"/>
+                                <w:lang w:val="es-ES_tradnl"/>
                               </w:rPr>
-                              <w:t> | </w:t>
+                              <w:t>Ricardo Ivan Valdes Rodrguez</w:t>
                             </w:r>
-                            <w:sdt>
-                              <w:sdtPr>
-                                <w:alias w:val="Nombre de la asignatura"/>
-                              </w:sdtPr>
-                              <w:sdtContent>
-                                <w:r>
-                                  <w:rPr>
-                                    <w:color w:val="000000"/>
-                                  </w:rPr>
-                                  <w:t>Simulacion</w:t>
-                                </w:r>
-                              </w:sdtContent>
-                            </w:sdt>
                             <w:r>
                               <w:rPr>
                                 <w:color w:val="000000"/>
@@ -213,6 +178,16 @@
                               <w:rPr>
                                 <w:color w:val="000000"/>
                               </w:rPr>
+                              <w:t>Simulacion</w:t>
+                            </w:r>
+                            <w:r>
+                              <w:rPr>
+                                <w:color w:val="000000"/>
+                              </w:rPr>
+                              <w:t> | </w:t>
+                            </w:r>
+                            <w:r>
+                              <w:rPr/>
                             </w:r>
                             <w:sdt>
                               <w:sdtPr>
@@ -248,7 +223,7 @@
           </mc:Choice>
           <mc:Fallback>
             <w:pict>
-              <v:rect id="shape_0" ID="Cuadro de texto  20" stroked="f" style="position:absolute;margin-left:10.95pt;margin-top:630.8pt;width:414.95pt;height:31.05pt;mso-position-horizontal:center;mso-position-horizontal-relative:margin;mso-position-vertical:bottom;mso-position-vertical-relative:margin">
+              <v:rect id="shape_0" ID="Cuadro de texto  20" stroked="f" style="position:absolute;margin-left:10.95pt;margin-top:630.7pt;width:414.95pt;height:31.05pt;mso-position-horizontal:center;mso-position-horizontal-relative:margin;mso-position-vertical:bottom;mso-position-vertical-relative:margin">
                 <w10:wrap type="square"/>
                 <v:fill o:detectmouseclick="t" on="false"/>
                 <v:stroke color="#3465a4" weight="6480" joinstyle="round" endcap="flat"/>
@@ -257,54 +232,15 @@
                     <w:p>
                       <w:pPr>
                         <w:pStyle w:val="Informacindecontacto"/>
-                        <w:rPr>
-                          <w:color w:val="000000"/>
-                        </w:rPr>
+                        <w:rPr/>
                       </w:pPr>
-                      <w:sdt>
-                        <w:sdtPr>
-                          <w:text/>
-                          <w:dataBinding w:prefixMappings="xmlns:ns0='http://purl.org/dc/elements/1.1/' xmlns:ns1='http://schemas.openxmlformats.org/package/2006/metadata/core-properties' " w:xpath="/ns1:coreProperties[1]/ns0:creator[1]" w:storeItemID="{6C3C8BC8-F283-45AE-878A-BAB7291924A1}"/>
-                          <w:alias w:val="Nombre"/>
-                        </w:sdtPr>
-                        <w:sdtContent>
-                          <w:r>
-                            <w:rPr>
-                              <w:color w:val="000000"/>
-                              <w:lang w:val="es-ES_tradnl"/>
-                            </w:rPr>
-                            <w:t xml:space="preserve">Ricardo </w:t>
-                          </w:r>
-                          <w:r>
-                            <w:rPr>
-                              <w:color w:val="000000"/>
-                              <w:lang w:val="es-ES_tradnl"/>
-                            </w:rPr>
-                            <w:t>Ivan Valdes Rodrguez</w:t>
-                          </w:r>
-                        </w:sdtContent>
-                      </w:sdt>
                       <w:r>
                         <w:rPr>
                           <w:color w:val="000000"/>
+                          <w:lang w:val="es-ES_tradnl"/>
                         </w:rPr>
-                        <w:t> | </w:t>
+                        <w:t>Ricardo Ivan Valdes Rodrguez</w:t>
                       </w:r>
-                      <w:sdt>
-                        <w:sdtPr>
-                          <w:text/>
-                          <w:dataBinding w:prefixMappings="xmlns:ns0='http://purl.org/dc/elements/1.1/' xmlns:ns1='http://schemas.openxmlformats.org/package/2006/metadata/core-properties' " w:xpath="/ns1:coreProperties[1]/ns1:keywords[1]" w:storeItemID="{6C3C8BC8-F283-45AE-878A-BAB7291924A1}"/>
-                          <w:alias w:val="Nombre de la asignatura"/>
-                        </w:sdtPr>
-                        <w:sdtContent>
-                          <w:r>
-                            <w:rPr>
-                              <w:color w:val="000000"/>
-                            </w:rPr>
-                            <w:t>Simulacion</w:t>
-                          </w:r>
-                        </w:sdtContent>
-                      </w:sdt>
                       <w:r>
                         <w:rPr>
                           <w:color w:val="000000"/>
@@ -315,6 +251,16 @@
                         <w:rPr>
                           <w:color w:val="000000"/>
                         </w:rPr>
+                        <w:t>Simulacion</w:t>
+                      </w:r>
+                      <w:r>
+                        <w:rPr>
+                          <w:color w:val="000000"/>
+                        </w:rPr>
+                        <w:t> | </w:t>
+                      </w:r>
+                      <w:r>
+                        <w:rPr/>
                       </w:r>
                       <w:sdt>
                         <w:sdtPr>
@@ -393,21 +339,10 @@
                               <w:jc w:val="center"/>
                               <w:rPr/>
                             </w:pPr>
-                            <w:sdt>
-                              <w:sdtPr>
-                                <w:alias w:val="Título"/>
-                              </w:sdtPr>
-                              <w:sdtContent>
-                                <w:r>
-                                  <w:rPr/>
-                                  <w:t>Logica</w:t>
-                                </w:r>
-                                <w:r>
-                                  <w:rPr/>
-                                  <w:t xml:space="preserve"> Difusa</w:t>
-                                </w:r>
-                              </w:sdtContent>
-                            </w:sdt>
+                            <w:r>
+                              <w:rPr/>
+                              <w:t>Logica Difusa</w:t>
+                            </w:r>
                           </w:p>
                           <w:p>
                             <w:pPr>
@@ -460,23 +395,10 @@
                         <w:jc w:val="center"/>
                         <w:rPr/>
                       </w:pPr>
-                      <w:sdt>
-                        <w:sdtPr>
-                          <w:text/>
-                          <w:dataBinding w:prefixMappings="xmlns:ns0='http://purl.org/dc/elements/1.1/' xmlns:ns1='http://schemas.openxmlformats.org/package/2006/metadata/core-properties' " w:xpath="/ns1:coreProperties[1]/ns0:title[1]" w:storeItemID="{6C3C8BC8-F283-45AE-878A-BAB7291924A1}"/>
-                          <w:alias w:val="Título"/>
-                        </w:sdtPr>
-                        <w:sdtContent>
-                          <w:r>
-                            <w:rPr/>
-                            <w:t>Logica</w:t>
-                          </w:r>
-                          <w:r>
-                            <w:rPr/>
-                            <w:t xml:space="preserve"> Difusa</w:t>
-                          </w:r>
-                        </w:sdtContent>
-                      </w:sdt>
+                      <w:r>
+                        <w:rPr/>
+                        <w:t>Logica Difusa</w:t>
+                      </w:r>
                     </w:p>
                     <w:p>
                       <w:pPr>
@@ -515,10 +437,10 @@
       <w:r>
         <w:rPr/>
       </w:r>
-      <w:bookmarkStart w:id="0" w:name="_Toc329354822"/>
-      <w:bookmarkStart w:id="1" w:name="_Toc329354601"/>
-      <w:bookmarkStart w:id="2" w:name="_Toc329354822"/>
-      <w:bookmarkStart w:id="3" w:name="_Toc329354601"/>
+      <w:bookmarkStart w:id="0" w:name="_Toc329354601"/>
+      <w:bookmarkStart w:id="1" w:name="_Toc329354822"/>
+      <w:bookmarkStart w:id="2" w:name="_Toc329354601"/>
+      <w:bookmarkStart w:id="3" w:name="_Toc329354822"/>
       <w:bookmarkEnd w:id="2"/>
       <w:bookmarkEnd w:id="3"/>
       <w:r>
@@ -835,15 +757,7 @@
       </w:r>
       <w:r>
         <w:rPr/>
-        <w:t xml:space="preserve"> </w:t>
-      </w:r>
-      <w:r>
-        <w:rPr/>
-        <w:t>claro</w:t>
-      </w:r>
-      <w:r>
-        <w:rPr/>
-        <w:t xml:space="preserve"> &amp;&amp; </w:t>
+        <w:t xml:space="preserve"> claro &amp;&amp; </w:t>
       </w:r>
       <w:r>
         <w:rPr>
@@ -1130,11 +1044,322 @@
     </w:p>
     <w:p>
       <w:pPr>
-        <w:pStyle w:val="Normal"/>
-        <w:rPr/>
-      </w:pPr>
-      <w:r>
-        <w:rPr/>
+        <w:pStyle w:val="Heading1"/>
+        <w:rPr/>
+      </w:pPr>
+      <w:r>
+        <w:rPr/>
+        <w:t>Soluciones del problema con el sistema de inferencia implementado</w:t>
+      </w:r>
+    </w:p>
+    <w:p>
+      <w:pPr>
+        <w:pStyle w:val="Normal"/>
+        <w:rPr/>
+      </w:pPr>
+      <w:r>
+        <w:rPr/>
+      </w:r>
+    </w:p>
+    <w:p>
+      <w:pPr>
+        <w:pStyle w:val="Normal"/>
+        <w:rPr/>
+      </w:pPr>
+      <w:r>
+        <w:rPr/>
+        <w:t>Usando como valores de luminosidad 50 y tamano 15</w:t>
+      </w:r>
+    </w:p>
+    <w:p>
+      <w:pPr>
+        <w:pStyle w:val="Normal"/>
+        <w:rPr/>
+      </w:pPr>
+      <w:r>
+        <w:rPr/>
+        <w:t>"Usando mandami"</w:t>
+      </w:r>
+    </w:p>
+    <w:p>
+      <w:pPr>
+        <w:pStyle w:val="Normal"/>
+        <w:rPr/>
+      </w:pPr>
+      <w:r>
+        <w:rPr/>
+        <w:t>Centroide =&gt; 50.00000000000003</w:t>
+      </w:r>
+    </w:p>
+    <w:p>
+      <w:pPr>
+        <w:pStyle w:val="Normal"/>
+        <w:rPr/>
+      </w:pPr>
+      <w:r>
+        <w:rPr/>
+        <w:t>Biseccion =&gt; [50, 0.5]</w:t>
+      </w:r>
+    </w:p>
+    <w:p>
+      <w:pPr>
+        <w:pStyle w:val="Normal"/>
+        <w:rPr/>
+      </w:pPr>
+      <w:r>
+        <w:rPr/>
+        <w:t>Middle Max =&gt; 50</w:t>
+      </w:r>
+    </w:p>
+    <w:p>
+      <w:pPr>
+        <w:pStyle w:val="Normal"/>
+        <w:rPr/>
+      </w:pPr>
+      <w:r>
+        <w:rPr/>
+        <w:t>Largest Max =&gt; 67</w:t>
+      </w:r>
+    </w:p>
+    <w:p>
+      <w:pPr>
+        <w:pStyle w:val="Normal"/>
+        <w:rPr/>
+      </w:pPr>
+      <w:r>
+        <w:rPr/>
+        <w:t>Samllest Max =&gt; 67</w:t>
+      </w:r>
+    </w:p>
+    <w:p>
+      <w:pPr>
+        <w:pStyle w:val="Normal"/>
+        <w:rPr/>
+      </w:pPr>
+      <w:r>
+        <w:rPr/>
+        <w:t>"Usando Larsen"</w:t>
+      </w:r>
+    </w:p>
+    <w:p>
+      <w:pPr>
+        <w:pStyle w:val="Normal"/>
+        <w:rPr/>
+      </w:pPr>
+      <w:r>
+        <w:rPr/>
+        <w:t>Centroide =&gt; 49.99999999999999</w:t>
+      </w:r>
+    </w:p>
+    <w:p>
+      <w:pPr>
+        <w:pStyle w:val="Normal"/>
+        <w:rPr/>
+      </w:pPr>
+      <w:r>
+        <w:rPr/>
+        <w:t>Biseccion =&gt; [50, 0.5]</w:t>
+      </w:r>
+    </w:p>
+    <w:p>
+      <w:pPr>
+        <w:pStyle w:val="Normal"/>
+        <w:rPr/>
+      </w:pPr>
+      <w:r>
+        <w:rPr/>
+        <w:t>Middle Max =&gt; 50</w:t>
+      </w:r>
+    </w:p>
+    <w:p>
+      <w:pPr>
+        <w:pStyle w:val="Normal"/>
+        <w:rPr/>
+      </w:pPr>
+      <w:r>
+        <w:rPr/>
+        <w:t>Largest Max =&gt; 60</w:t>
+      </w:r>
+    </w:p>
+    <w:p>
+      <w:pPr>
+        <w:pStyle w:val="Normal"/>
+        <w:rPr/>
+      </w:pPr>
+      <w:r>
+        <w:rPr/>
+        <w:t>Samllest Max =&gt; 60</w:t>
+      </w:r>
+    </w:p>
+    <w:p>
+      <w:pPr>
+        <w:pStyle w:val="Normal"/>
+        <w:rPr/>
+      </w:pPr>
+      <w:r>
+        <w:rPr/>
+      </w:r>
+    </w:p>
+    <w:p>
+      <w:pPr>
+        <w:pStyle w:val="Normal"/>
+        <w:rPr/>
+      </w:pPr>
+      <w:r>
+        <w:rPr/>
+        <w:t>Usando como valores de luminosidad 10 y tamano 40</w:t>
+      </w:r>
+    </w:p>
+    <w:p>
+      <w:pPr>
+        <w:pStyle w:val="Normal"/>
+        <w:rPr/>
+      </w:pPr>
+      <w:r>
+        <w:rPr/>
+        <w:t>"Usando mandami"</w:t>
+      </w:r>
+    </w:p>
+    <w:p>
+      <w:pPr>
+        <w:pStyle w:val="Normal"/>
+        <w:rPr/>
+      </w:pPr>
+      <w:r>
+        <w:rPr/>
+        <w:t xml:space="preserve">Centroide =&gt; </w:t>
+      </w:r>
+      <w:r>
+        <w:rPr/>
+        <w:t>9</w:t>
+      </w:r>
+      <w:r>
+        <w:rPr/>
+        <w:t>0</w:t>
+      </w:r>
+    </w:p>
+    <w:p>
+      <w:pPr>
+        <w:pStyle w:val="Normal"/>
+        <w:rPr/>
+      </w:pPr>
+      <w:r>
+        <w:rPr/>
+        <w:t xml:space="preserve">Biseccion =&gt; [50, </w:t>
+      </w:r>
+      <w:r>
+        <w:rPr/>
+        <w:t>9</w:t>
+      </w:r>
+      <w:r>
+        <w:rPr/>
+        <w:t>0]</w:t>
+      </w:r>
+    </w:p>
+    <w:p>
+      <w:pPr>
+        <w:pStyle w:val="Normal"/>
+        <w:rPr/>
+      </w:pPr>
+      <w:r>
+        <w:rPr/>
+        <w:t>Middle Max =&gt; 50</w:t>
+      </w:r>
+    </w:p>
+    <w:p>
+      <w:pPr>
+        <w:pStyle w:val="Normal"/>
+        <w:rPr/>
+      </w:pPr>
+      <w:r>
+        <w:rPr/>
+        <w:t>Largest Max =&gt; 100</w:t>
+      </w:r>
+    </w:p>
+    <w:p>
+      <w:pPr>
+        <w:pStyle w:val="Normal"/>
+        <w:rPr/>
+      </w:pPr>
+      <w:r>
+        <w:rPr/>
+        <w:t>Samllest Max =&gt; 100</w:t>
+      </w:r>
+    </w:p>
+    <w:p>
+      <w:pPr>
+        <w:pStyle w:val="Normal"/>
+        <w:rPr/>
+      </w:pPr>
+      <w:r>
+        <w:rPr/>
+        <w:t>"Usando Larsen"</w:t>
+      </w:r>
+    </w:p>
+    <w:p>
+      <w:pPr>
+        <w:pStyle w:val="Normal"/>
+        <w:rPr/>
+      </w:pPr>
+      <w:r>
+        <w:rPr/>
+        <w:t xml:space="preserve">Centroide =&gt; </w:t>
+      </w:r>
+      <w:r>
+        <w:rPr/>
+        <w:t>9</w:t>
+      </w:r>
+      <w:r>
+        <w:rPr/>
+        <w:t>0</w:t>
+      </w:r>
+    </w:p>
+    <w:p>
+      <w:pPr>
+        <w:pStyle w:val="Normal"/>
+        <w:rPr/>
+      </w:pPr>
+      <w:r>
+        <w:rPr/>
+        <w:t xml:space="preserve">Biseccion =&gt; [50, </w:t>
+      </w:r>
+      <w:r>
+        <w:rPr/>
+        <w:t>9</w:t>
+      </w:r>
+      <w:r>
+        <w:rPr/>
+        <w:t>0]</w:t>
+      </w:r>
+    </w:p>
+    <w:p>
+      <w:pPr>
+        <w:pStyle w:val="Normal"/>
+        <w:rPr/>
+      </w:pPr>
+      <w:r>
+        <w:rPr/>
+        <w:t>Middle Max =&gt; 50</w:t>
+      </w:r>
+    </w:p>
+    <w:p>
+      <w:pPr>
+        <w:pStyle w:val="Normal"/>
+        <w:rPr/>
+      </w:pPr>
+      <w:r>
+        <w:rPr/>
+        <w:t>Largest Max =&gt; 100</w:t>
+      </w:r>
+    </w:p>
+    <w:p>
+      <w:pPr>
+        <w:pStyle w:val="Normal"/>
+        <w:rPr/>
+      </w:pPr>
+      <w:r>
+        <w:rPr/>
+        <w:t>Samllest Max =&gt; 100</w:t>
       </w:r>
     </w:p>
     <w:p>
@@ -1182,7 +1407,7 @@
     </w:r>
     <w:r>
       <w:rPr/>
-      <w:instrText> PAGE \* ARABIC </w:instrText>
+      <w:instrText> PAGE </w:instrText>
     </w:r>
     <w:r>
       <w:rPr/>

</xml_diff>